<commit_message>
Added DB login details
</commit_message>
<xml_diff>
--- a/documentation/MySQL database design.docx
+++ b/documentation/MySQL database design.docx
@@ -33,7 +33,162 @@
         <w:rPr>
           <w:lang w:val="en-US"/>
         </w:rPr>
-        <w:t>Information required:</w:t>
+        <w:t>Database login details:</w:t>
+      </w:r>
+    </w:p>
+    <w:p>
+      <w:pPr>
+        <w:rPr>
+          <w:lang w:val="en-US"/>
+        </w:rPr>
+      </w:pPr>
+      <w:r>
+        <w:rPr>
+          <w:lang w:val="en-US"/>
+        </w:rPr>
+        <w:t>H</w:t>
+      </w:r>
+      <w:r>
+        <w:rPr>
+          <w:lang w:val="en-US"/>
+        </w:rPr>
+        <w:t>ost</w:t>
+      </w:r>
+      <w:r>
+        <w:rPr>
+          <w:lang w:val="en-US"/>
+        </w:rPr>
+        <w:t xml:space="preserve"> = </w:t>
+      </w:r>
+      <w:r>
+        <w:rPr>
+          <w:lang w:val="en-US"/>
+        </w:rPr>
+        <w:t>discountmate.ddns.net</w:t>
+      </w:r>
+    </w:p>
+    <w:p>
+      <w:pPr>
+        <w:rPr>
+          <w:lang w:val="en-US"/>
+        </w:rPr>
+      </w:pPr>
+      <w:r>
+        <w:rPr>
+          <w:lang w:val="en-US"/>
+        </w:rPr>
+        <w:t>P</w:t>
+      </w:r>
+      <w:r>
+        <w:rPr>
+          <w:lang w:val="en-US"/>
+        </w:rPr>
+        <w:t>ort</w:t>
+      </w:r>
+      <w:r>
+        <w:rPr>
+          <w:lang w:val="en-US"/>
+        </w:rPr>
+        <w:t xml:space="preserve"> = </w:t>
+      </w:r>
+      <w:r>
+        <w:rPr>
+          <w:lang w:val="en-US"/>
+        </w:rPr>
+        <w:t>3306</w:t>
+      </w:r>
+    </w:p>
+    <w:p>
+      <w:pPr>
+        <w:rPr>
+          <w:lang w:val="en-US"/>
+        </w:rPr>
+      </w:pPr>
+      <w:r>
+        <w:rPr>
+          <w:lang w:val="en-US"/>
+        </w:rPr>
+        <w:t xml:space="preserve">User = </w:t>
+      </w:r>
+      <w:proofErr w:type="spellStart"/>
+      <w:r>
+        <w:rPr>
+          <w:lang w:val="en-US"/>
+        </w:rPr>
+        <w:t>discountmateuser</w:t>
+      </w:r>
+      <w:proofErr w:type="spellEnd"/>
+    </w:p>
+    <w:p>
+      <w:pPr>
+        <w:rPr>
+          <w:lang w:val="en-US"/>
+        </w:rPr>
+      </w:pPr>
+      <w:r>
+        <w:rPr>
+          <w:lang w:val="en-US"/>
+        </w:rPr>
+        <w:t>D</w:t>
+      </w:r>
+      <w:r>
+        <w:rPr>
+          <w:lang w:val="en-US"/>
+        </w:rPr>
+        <w:t>atabase</w:t>
+      </w:r>
+      <w:r>
+        <w:rPr>
+          <w:lang w:val="en-US"/>
+        </w:rPr>
+        <w:t xml:space="preserve"> = </w:t>
+      </w:r>
+      <w:proofErr w:type="spellStart"/>
+      <w:r>
+        <w:rPr>
+          <w:lang w:val="en-US"/>
+        </w:rPr>
+        <w:t>discountmate</w:t>
+      </w:r>
+      <w:proofErr w:type="spellEnd"/>
+    </w:p>
+    <w:p>
+      <w:pPr>
+        <w:rPr>
+          <w:lang w:val="en-US"/>
+        </w:rPr>
+      </w:pPr>
+      <w:r>
+        <w:rPr>
+          <w:lang w:val="en-US"/>
+        </w:rPr>
+        <w:t>P</w:t>
+      </w:r>
+      <w:r>
+        <w:rPr>
+          <w:lang w:val="en-US"/>
+        </w:rPr>
+        <w:t>assword</w:t>
+      </w:r>
+      <w:r>
+        <w:rPr>
+          <w:lang w:val="en-US"/>
+        </w:rPr>
+        <w:t xml:space="preserve"> = </w:t>
+      </w:r>
+      <w:proofErr w:type="spellStart"/>
+      <w:r>
+        <w:rPr>
+          <w:lang w:val="en-US"/>
+        </w:rPr>
+        <w:t>DMPassword</w:t>
+      </w:r>
+      <w:proofErr w:type="spellEnd"/>
+      <w:r>
+        <w:rPr>
+          <w:lang w:val="en-US"/>
+        </w:rPr>
+        <w:t>$</w:t>
       </w:r>
     </w:p>
     <w:p>
@@ -129,6 +284,7 @@
                 <w:lang w:val="en-US"/>
               </w:rPr>
             </w:pPr>
+            <w:proofErr w:type="spellStart"/>
             <w:r>
               <w:rPr>
                 <w:lang w:val="en-US"/>
@@ -141,6 +297,7 @@
               </w:rPr>
               <w:t>ID</w:t>
             </w:r>
+            <w:proofErr w:type="spellEnd"/>
           </w:p>
           <w:p>
             <w:pPr>
@@ -243,12 +400,14 @@
                 <w:lang w:val="en-US"/>
               </w:rPr>
             </w:pPr>
+            <w:proofErr w:type="spellStart"/>
             <w:r>
               <w:rPr>
                 <w:lang w:val="en-US"/>
               </w:rPr>
               <w:t>SearchRadius</w:t>
             </w:r>
+            <w:proofErr w:type="spellEnd"/>
             <w:r>
               <w:rPr>
                 <w:lang w:val="en-US"/>
@@ -271,7 +430,21 @@
               <w:rPr>
                 <w:lang w:val="en-US"/>
               </w:rPr>
-              <w:t>Active ( 1 active, 0 inactive)</w:t>
+              <w:t xml:space="preserve">Active </w:t>
+            </w:r>
+            <w:proofErr w:type="gramStart"/>
+            <w:r>
+              <w:rPr>
+                <w:lang w:val="en-US"/>
+              </w:rPr>
+              <w:t>( 1</w:t>
+            </w:r>
+            <w:proofErr w:type="gramEnd"/>
+            <w:r>
+              <w:rPr>
+                <w:lang w:val="en-US"/>
+              </w:rPr>
+              <w:t xml:space="preserve"> active, 0 inactive)</w:t>
             </w:r>
           </w:p>
         </w:tc>
@@ -316,6 +489,7 @@
                 <w:lang w:val="en-US"/>
               </w:rPr>
             </w:pPr>
+            <w:proofErr w:type="spellStart"/>
             <w:r>
               <w:rPr>
                 <w:lang w:val="en-US"/>
@@ -328,42 +502,47 @@
               </w:rPr>
               <w:t>D</w:t>
             </w:r>
-          </w:p>
-          <w:p>
-            <w:pPr>
-              <w:pStyle w:val="ListParagraph"/>
-              <w:numPr>
-                <w:ilvl w:val="0"/>
-                <w:numId w:val="2"/>
-              </w:numPr>
-              <w:rPr>
-                <w:lang w:val="en-US"/>
-              </w:rPr>
-            </w:pPr>
+            <w:proofErr w:type="spellEnd"/>
+          </w:p>
+          <w:p>
+            <w:pPr>
+              <w:pStyle w:val="ListParagraph"/>
+              <w:numPr>
+                <w:ilvl w:val="0"/>
+                <w:numId w:val="2"/>
+              </w:numPr>
+              <w:rPr>
+                <w:lang w:val="en-US"/>
+              </w:rPr>
+            </w:pPr>
+            <w:proofErr w:type="spellStart"/>
             <w:r>
               <w:rPr>
                 <w:lang w:val="en-US"/>
               </w:rPr>
               <w:t>UserID</w:t>
             </w:r>
-          </w:p>
-          <w:p>
-            <w:pPr>
-              <w:pStyle w:val="ListParagraph"/>
-              <w:numPr>
-                <w:ilvl w:val="0"/>
-                <w:numId w:val="2"/>
-              </w:numPr>
-              <w:rPr>
-                <w:lang w:val="en-US"/>
-              </w:rPr>
-            </w:pPr>
+            <w:proofErr w:type="spellEnd"/>
+          </w:p>
+          <w:p>
+            <w:pPr>
+              <w:pStyle w:val="ListParagraph"/>
+              <w:numPr>
+                <w:ilvl w:val="0"/>
+                <w:numId w:val="2"/>
+              </w:numPr>
+              <w:rPr>
+                <w:lang w:val="en-US"/>
+              </w:rPr>
+            </w:pPr>
+            <w:proofErr w:type="spellStart"/>
             <w:r>
               <w:rPr>
                 <w:lang w:val="en-US"/>
               </w:rPr>
               <w:t>ItemID</w:t>
             </w:r>
+            <w:proofErr w:type="spellEnd"/>
           </w:p>
         </w:tc>
       </w:tr>
@@ -401,6 +580,7 @@
                 <w:lang w:val="en-US"/>
               </w:rPr>
             </w:pPr>
+            <w:proofErr w:type="spellStart"/>
             <w:r>
               <w:rPr>
                 <w:lang w:val="en-US"/>
@@ -413,6 +593,7 @@
               </w:rPr>
               <w:t>ID</w:t>
             </w:r>
+            <w:proofErr w:type="spellEnd"/>
           </w:p>
           <w:p>
             <w:pPr>
@@ -504,6 +685,7 @@
                 <w:lang w:val="en-US"/>
               </w:rPr>
             </w:pPr>
+            <w:proofErr w:type="spellStart"/>
             <w:r>
               <w:rPr>
                 <w:lang w:val="en-US"/>
@@ -516,24 +698,27 @@
               </w:rPr>
               <w:t>ID</w:t>
             </w:r>
-          </w:p>
-          <w:p>
-            <w:pPr>
-              <w:pStyle w:val="ListParagraph"/>
-              <w:numPr>
-                <w:ilvl w:val="0"/>
-                <w:numId w:val="2"/>
-              </w:numPr>
-              <w:rPr>
-                <w:lang w:val="en-US"/>
-              </w:rPr>
-            </w:pPr>
+            <w:proofErr w:type="spellEnd"/>
+          </w:p>
+          <w:p>
+            <w:pPr>
+              <w:pStyle w:val="ListParagraph"/>
+              <w:numPr>
+                <w:ilvl w:val="0"/>
+                <w:numId w:val="2"/>
+              </w:numPr>
+              <w:rPr>
+                <w:lang w:val="en-US"/>
+              </w:rPr>
+            </w:pPr>
+            <w:proofErr w:type="spellStart"/>
             <w:r>
               <w:rPr>
                 <w:lang w:val="en-US"/>
               </w:rPr>
               <w:t>shopID</w:t>
             </w:r>
+            <w:proofErr w:type="spellEnd"/>
           </w:p>
           <w:p>
             <w:pPr>

</xml_diff>